<commit_message>
Edited assignment5.docx for accuracy
</commit_message>
<xml_diff>
--- a/assignment5/assignment5.docx
+++ b/assignment5/assignment5.docx
@@ -224,49 +224,7 @@
         <w:rPr>
           <w:rFonts w:cs="Consolas"/>
         </w:rPr>
-        <w:t xml:space="preserve">compared to the other data structures. I believe this is because of the hash buckets being </w:t>
-      </w:r>
-      <w:proofErr w:type="spellStart"/>
-      <w:r>
-        <w:rPr>
-          <w:rFonts w:cs="Consolas"/>
-        </w:rPr>
-        <w:t>ArrayStacks</w:t>
-      </w:r>
-      <w:proofErr w:type="spellEnd"/>
-      <w:r>
-        <w:rPr>
-          <w:rFonts w:cs="Consolas"/>
-        </w:rPr>
-        <w:t xml:space="preserve"> instead of a DLL. Each time the bucket grows, it has to be copied over into an array twice as large (as seen in the textbook code), even though items are being added on to the end every time. This leads to a definite decrease in performance when adding and removing. Surprisingly, sequential find also takes a long time despite the </w:t>
-      </w:r>
-      <w:proofErr w:type="spellStart"/>
-      <w:r>
-        <w:rPr>
-          <w:rFonts w:cs="Consolas"/>
-        </w:rPr>
-        <w:t>ArrayStack’s</w:t>
-      </w:r>
-      <w:proofErr w:type="spellEnd"/>
-      <w:r>
-        <w:rPr>
-          <w:rFonts w:cs="Consolas"/>
-        </w:rPr>
-        <w:t xml:space="preserve"> </w:t>
-      </w:r>
-      <w:proofErr w:type="gramStart"/>
-      <w:r>
-        <w:rPr>
-          <w:rFonts w:cs="Consolas"/>
-        </w:rPr>
-        <w:t>O(</w:t>
-      </w:r>
-      <w:proofErr w:type="gramEnd"/>
-      <w:r>
-        <w:rPr>
-          <w:rFonts w:cs="Consolas"/>
-        </w:rPr>
-        <w:t xml:space="preserve">1) find operation complexity. </w:t>
+        <w:t xml:space="preserve">compared to the other data structures. I believe this is because of the hash buckets being ArrayStacks instead of a DLL. Each time the bucket grows, it has to be copied over into an array twice as large (as seen in the textbook code), even though items are being added on to the end every time. This leads to a definite decrease in performance when adding and removing. Surprisingly, sequential find also takes a long time despite the ArrayStack’s O(1) find operation complexity. </w:t>
       </w:r>
     </w:p>
     <w:p>
@@ -467,21 +425,7 @@
         <w:rPr>
           <w:rFonts w:cs="Consolas"/>
         </w:rPr>
-        <w:t xml:space="preserve"> was the fastest data structure, and for good reason. Integers are small and not very memory-intensive so copying over thousands of 4 byte integers can still be faster than copying over one single large object. Because linear hash tables are essentially faster arrays, they have all the advantages of </w:t>
-      </w:r>
-      <w:proofErr w:type="gramStart"/>
-      <w:r>
-        <w:rPr>
-          <w:rFonts w:cs="Consolas"/>
-        </w:rPr>
-        <w:t>O(</w:t>
-      </w:r>
-      <w:proofErr w:type="gramEnd"/>
-      <w:r>
-        <w:rPr>
-          <w:rFonts w:cs="Consolas"/>
-        </w:rPr>
-        <w:t xml:space="preserve">1) retrieval and lookup (lending speed to find and remove operations) while adding the performance of hashing to improve insertion speed. Sequential finding and random finding/removing were so fast the clock could not represent its performance in milliseconds, which is quite impressive. </w:t>
+        <w:t xml:space="preserve"> was the fastest data structure, and for good reason. Integers are small and not very memory-intensive so copying over thousands of 4 byte integers can still be faster than copying over one single large object. Because linear hash tables are essentially faster arrays, they have all the advantages of O(1) retrieval and lookup (lending speed to find and remove operations) while adding the performance of hashing to improve insertion speed. Sequential finding and random finding/removing were so fast the clock could not represent its performance in milliseconds, which is quite impressive. </w:t>
       </w:r>
     </w:p>
     <w:p>
@@ -510,35 +454,7 @@
         <w:rPr>
           <w:rFonts w:cs="Consolas"/>
         </w:rPr>
-        <w:t xml:space="preserve"> The only weakness of linear hash tables comes in when larger objects are being stored, as mentioned above. Copying data into an expanded array is still expensive, especially when these objects must be rehashed according to the </w:t>
-      </w:r>
-      <w:proofErr w:type="gramStart"/>
-      <w:r>
-        <w:rPr>
-          <w:rFonts w:cs="Consolas"/>
-        </w:rPr>
-        <w:t>resize(</w:t>
-      </w:r>
-      <w:proofErr w:type="gramEnd"/>
-      <w:r>
-        <w:rPr>
-          <w:rFonts w:cs="Consolas"/>
-        </w:rPr>
-        <w:t xml:space="preserve">) method. As it stands right now, </w:t>
-      </w:r>
-      <w:proofErr w:type="gramStart"/>
-      <w:r>
-        <w:rPr>
-          <w:rFonts w:cs="Consolas"/>
-        </w:rPr>
-        <w:t>add(</w:t>
-      </w:r>
-      <w:proofErr w:type="gramEnd"/>
-      <w:r>
-        <w:rPr>
-          <w:rFonts w:cs="Consolas"/>
-        </w:rPr>
-        <w:t>) uses linear probing to find an empty spot, which is the reason both sequential and random adding take the longest to complete.</w:t>
+        <w:t xml:space="preserve"> The only weakness of linear hash tables comes in when larger objects are being stored, as mentioned above. Copying data into an expanded array is still expensive, especially when these objects must be rehashed according to the resize() method. As it stands right now, add() uses linear probing to find an empty spot, which is the reason both sequential and random adding take the longest to complete.</w:t>
       </w:r>
     </w:p>
     <w:p>
@@ -730,46 +646,14 @@
           <w:rFonts w:cs="Consolas"/>
           <w:color w:val="000000"/>
         </w:rPr>
-        <w:t xml:space="preserve">Binary Search Tree was the third-fastest performing data structure, behind Linear Hash Tables and Red/Black Trees. Randomly generated </w:t>
-      </w:r>
-      <w:proofErr w:type="spellStart"/>
-      <w:r>
-        <w:rPr>
-          <w:rFonts w:cs="Consolas"/>
-          <w:color w:val="000000"/>
-        </w:rPr>
-        <w:t>BSTrees</w:t>
-      </w:r>
-      <w:proofErr w:type="spellEnd"/>
-      <w:r>
-        <w:rPr>
-          <w:rFonts w:cs="Consolas"/>
-          <w:color w:val="000000"/>
-        </w:rPr>
-        <w:t xml:space="preserve"> were quicker to add, find and remove items than a comparable red/black tr</w:t>
-      </w:r>
-      <w:r>
-        <w:rPr>
-          <w:rFonts w:cs="Consolas"/>
-          <w:color w:val="000000"/>
-        </w:rPr>
-        <w:t xml:space="preserve">ee because of simpler policies (only 2 child nodes, left &lt; root &lt; right) which make the balanced random tree’s operations perform in </w:t>
-      </w:r>
-      <w:proofErr w:type="gramStart"/>
-      <w:r>
-        <w:rPr>
-          <w:rFonts w:cs="Consolas"/>
-          <w:color w:val="000000"/>
-        </w:rPr>
-        <w:t>O(</w:t>
-      </w:r>
-      <w:proofErr w:type="gramEnd"/>
-      <w:r>
-        <w:rPr>
-          <w:rFonts w:cs="Consolas"/>
-          <w:color w:val="000000"/>
-        </w:rPr>
-        <w:t xml:space="preserve">log n) time. </w:t>
+        <w:t>Binary Search Tree was the third-fastest performing data structure, behind Linear Hash Tables and Red/Black Trees. Randomly generated BSTrees were quicker to add, find and remove items than a comparable red/black tr</w:t>
+      </w:r>
+      <w:r>
+        <w:rPr>
+          <w:rFonts w:cs="Consolas"/>
+          <w:color w:val="000000"/>
+        </w:rPr>
+        <w:t xml:space="preserve">ee because of simpler policies (only 2 child nodes, left &lt; root &lt; right) which make the balanced random tree’s operations perform in O(log n) time. </w:t>
       </w:r>
     </w:p>
     <w:p>
@@ -800,39 +684,7 @@
           <w:rFonts w:cs="Consolas"/>
           <w:color w:val="000000"/>
         </w:rPr>
-        <w:t xml:space="preserve">However, to achieve those faster times, a </w:t>
-      </w:r>
-      <w:proofErr w:type="spellStart"/>
-      <w:r>
-        <w:rPr>
-          <w:rFonts w:cs="Consolas"/>
-          <w:color w:val="000000"/>
-        </w:rPr>
-        <w:t>BSTree</w:t>
-      </w:r>
-      <w:proofErr w:type="spellEnd"/>
-      <w:r>
-        <w:rPr>
-          <w:rFonts w:cs="Consolas"/>
-          <w:color w:val="000000"/>
-        </w:rPr>
-        <w:t xml:space="preserve"> has to be balanced, which is never a guarantee. Random adding can help create a tree that is very close to balanced, but there will always be some room for error. Sequential adding, thanks to the binary nature of the data structure, effectively creates a doubly-linked list which drastically slows down performance. “</w:t>
-      </w:r>
-      <w:proofErr w:type="spellStart"/>
-      <w:r>
-        <w:rPr>
-          <w:rFonts w:cs="Consolas"/>
-          <w:color w:val="000000"/>
-        </w:rPr>
-        <w:t>DLList</w:t>
-      </w:r>
-      <w:proofErr w:type="spellEnd"/>
-      <w:r>
-        <w:rPr>
-          <w:rFonts w:cs="Consolas"/>
-          <w:color w:val="000000"/>
-        </w:rPr>
-        <w:t xml:space="preserve">” performs only a few milliseconds faster than Chained Hash Table in this case.  </w:t>
+        <w:t xml:space="preserve">However, to achieve those faster times, a BSTree has to be balanced, which is never a guarantee. Random adding can help create a tree that is very close to balanced, but there will always be some room for error. Sequential adding, thanks to the binary nature of the data structure, effectively creates a doubly-linked list which drastically slows down performance. “DLList” performs only a few milliseconds faster than Chained Hash Table in this case.  </w:t>
       </w:r>
     </w:p>
     <w:p>
@@ -1050,77 +902,13 @@
         <w:rPr>
           <w:rFonts w:cs="Consolas"/>
         </w:rPr>
-        <w:t>sequential and random operations is the tree’s self-balancing “</w:t>
-      </w:r>
-      <w:proofErr w:type="spellStart"/>
-      <w:r>
-        <w:rPr>
-          <w:rFonts w:cs="Consolas"/>
-        </w:rPr>
-        <w:t>fixup</w:t>
-      </w:r>
-      <w:proofErr w:type="spellEnd"/>
-      <w:r>
-        <w:rPr>
-          <w:rFonts w:cs="Consolas"/>
-        </w:rPr>
-        <w:t xml:space="preserve">” methods which are called after every addition or removal. Both </w:t>
-      </w:r>
-      <w:proofErr w:type="spellStart"/>
-      <w:proofErr w:type="gramStart"/>
-      <w:r>
-        <w:rPr>
-          <w:rFonts w:cs="Consolas"/>
-        </w:rPr>
-        <w:t>rotateLeft</w:t>
-      </w:r>
-      <w:proofErr w:type="spellEnd"/>
-      <w:r>
-        <w:rPr>
-          <w:rFonts w:cs="Consolas"/>
-        </w:rPr>
-        <w:t>(</w:t>
-      </w:r>
-      <w:proofErr w:type="gramEnd"/>
-      <w:r>
-        <w:rPr>
-          <w:rFonts w:cs="Consolas"/>
-        </w:rPr>
-        <w:t xml:space="preserve">)/Right() </w:t>
-      </w:r>
-      <w:r>
-        <w:rPr>
-          <w:rFonts w:cs="Consolas"/>
-        </w:rPr>
-        <w:t xml:space="preserve">work to switch the root node for a candidate closer to the median value so the tree doesn’t begin to be skewed in any particular direction. When compared to </w:t>
-      </w:r>
-      <w:proofErr w:type="spellStart"/>
-      <w:r>
-        <w:rPr>
-          <w:rFonts w:cs="Consolas"/>
-        </w:rPr>
-        <w:t>BSTree</w:t>
-      </w:r>
-      <w:proofErr w:type="spellEnd"/>
-      <w:r>
-        <w:rPr>
-          <w:rFonts w:cs="Consolas"/>
-        </w:rPr>
-        <w:t xml:space="preserve">, a Red/Black tree performs on par but often better in real-world applications where the ability to balance itself ensures </w:t>
-      </w:r>
-      <w:proofErr w:type="gramStart"/>
-      <w:r>
-        <w:rPr>
-          <w:rFonts w:cs="Consolas"/>
-        </w:rPr>
-        <w:t>O(</w:t>
-      </w:r>
-      <w:proofErr w:type="gramEnd"/>
-      <w:r>
-        <w:rPr>
-          <w:rFonts w:cs="Consolas"/>
-        </w:rPr>
-        <w:t>2 log n) complexity.</w:t>
+        <w:t xml:space="preserve">sequential and random operations is the tree’s self-balancing “fixup” methods which are called after every addition or removal. Both rotateLeft()/Right() </w:t>
+      </w:r>
+      <w:r>
+        <w:rPr>
+          <w:rFonts w:cs="Consolas"/>
+        </w:rPr>
+        <w:t>work to switch the root node for a candidate closer to the median value so the tree doesn’t begin to be skewed in any particular direction. When compared to BSTree, a Red/Black tree performs on par but often better in real-world applications where the ability to balance itself ensures O(2 log n) complexity.</w:t>
       </w:r>
     </w:p>
     <w:p>
@@ -1155,36 +943,16 @@
         <w:rPr>
           <w:rFonts w:cs="Consolas"/>
         </w:rPr>
-        <w:t>R/</w:t>
-      </w:r>
-      <w:proofErr w:type="spellStart"/>
-      <w:r>
-        <w:rPr>
-          <w:rFonts w:cs="Consolas"/>
-        </w:rPr>
-        <w:t>BTrees</w:t>
-      </w:r>
-      <w:proofErr w:type="spellEnd"/>
-      <w:r>
-        <w:rPr>
-          <w:rFonts w:cs="Consolas"/>
-        </w:rPr>
-        <w:t xml:space="preserve"> is that they are tougher to maintain compared to other data structures. Both hash tables use a hashing function as a “policy” to organize stored items, and </w:t>
-      </w:r>
-      <w:proofErr w:type="spellStart"/>
-      <w:r>
-        <w:rPr>
-          <w:rFonts w:cs="Consolas"/>
-        </w:rPr>
-        <w:t>BSTree</w:t>
-      </w:r>
-      <w:proofErr w:type="spellEnd"/>
-      <w:r>
-        <w:rPr>
-          <w:rFonts w:cs="Consolas"/>
-        </w:rPr>
-        <w:t xml:space="preserve"> has two rules all items must follow. In contrast, a Red/Black Tree must obey 5 separate limitations, all of which can slow down performance.</w:t>
-      </w:r>
+        <w:t>R/BTrees is that they are tougher to maintain compared to other data structures. Both hash tables use a hashing function as a “policy” to organize stored items, and BSTree has two rules all items must follow. In contrast, a Red/Black Tree must obey 5 separate limitations, all of which can slow down performance.</w:t>
+      </w:r>
+      <w:r>
+        <w:rPr>
+          <w:rFonts w:cs="Consolas"/>
+        </w:rPr>
+        <w:t xml:space="preserve"> Also, a Red/Black tree still cannot keep up with the O(1) runtime of linear hash tables, although O(2 log n) is still quite good.</w:t>
+      </w:r>
+      <w:bookmarkStart w:id="0" w:name="_GoBack"/>
+      <w:bookmarkEnd w:id="0"/>
     </w:p>
     <w:p>
       <w:pPr>
@@ -1233,71 +1001,35 @@
         <w:rPr>
           <w:rFonts w:cs="Consolas"/>
         </w:rPr>
-        <w:t xml:space="preserve">Red-black trees are the binary representation of 2-4 trees. Each red node with two black nodes is the “extra” part of a 2-4 tree. A branch with a black parent and 3 child nodes would turn into a black </w:t>
-      </w:r>
-      <w:proofErr w:type="spellStart"/>
-      <w:r>
-        <w:rPr>
-          <w:rFonts w:cs="Consolas"/>
-        </w:rPr>
-        <w:t>RBNode</w:t>
-      </w:r>
-      <w:proofErr w:type="spellEnd"/>
-      <w:r>
-        <w:rPr>
-          <w:rFonts w:cs="Consolas"/>
-        </w:rPr>
-        <w:t xml:space="preserve"> parent with one black child and a red child (having two children of its own), effectively simulating a parent with 3 child nodes in a binary fashion. </w:t>
-      </w:r>
-    </w:p>
-    <w:p>
-      <w:pPr>
-        <w:autoSpaceDE w:val="0"/>
-        <w:autoSpaceDN w:val="0"/>
-        <w:adjustRightInd w:val="0"/>
-        <w:spacing w:after="0" w:line="240" w:lineRule="auto"/>
-        <w:rPr>
-          <w:rFonts w:cs="Consolas"/>
-        </w:rPr>
-      </w:pPr>
-    </w:p>
-    <w:p>
-      <w:pPr>
-        <w:autoSpaceDE w:val="0"/>
-        <w:autoSpaceDN w:val="0"/>
-        <w:adjustRightInd w:val="0"/>
-        <w:spacing w:after="0" w:line="240" w:lineRule="auto"/>
-        <w:rPr>
-          <w:rFonts w:cs="Consolas"/>
-        </w:rPr>
-      </w:pPr>
-      <w:r>
-        <w:rPr>
-          <w:rFonts w:cs="Consolas"/>
-        </w:rPr>
-        <w:t xml:space="preserve">A call to </w:t>
-      </w:r>
-      <w:proofErr w:type="spellStart"/>
-      <w:proofErr w:type="gramStart"/>
-      <w:r>
-        <w:rPr>
-          <w:rFonts w:cs="Consolas"/>
-        </w:rPr>
-        <w:t>pushBlack</w:t>
-      </w:r>
-      <w:proofErr w:type="spellEnd"/>
-      <w:r>
-        <w:rPr>
-          <w:rFonts w:cs="Consolas"/>
-        </w:rPr>
-        <w:t>(</w:t>
-      </w:r>
-      <w:proofErr w:type="gramEnd"/>
-      <w:r>
-        <w:rPr>
-          <w:rFonts w:cs="Consolas"/>
-        </w:rPr>
-        <w:t>u) simulates an addition of 3</w:t>
+        <w:t xml:space="preserve">Red-black trees are the binary representation of 2-4 trees. Each red node with two black nodes is the “extra” part of a 2-4 tree. A branch with a black parent and 3 child nodes would turn into a black RBNode parent with one black child and a red child (having two children of its own), effectively simulating a parent with 3 child nodes in a binary fashion. </w:t>
+      </w:r>
+    </w:p>
+    <w:p>
+      <w:pPr>
+        <w:autoSpaceDE w:val="0"/>
+        <w:autoSpaceDN w:val="0"/>
+        <w:adjustRightInd w:val="0"/>
+        <w:spacing w:after="0" w:line="240" w:lineRule="auto"/>
+        <w:rPr>
+          <w:rFonts w:cs="Consolas"/>
+        </w:rPr>
+      </w:pPr>
+    </w:p>
+    <w:p>
+      <w:pPr>
+        <w:autoSpaceDE w:val="0"/>
+        <w:autoSpaceDN w:val="0"/>
+        <w:adjustRightInd w:val="0"/>
+        <w:spacing w:after="0" w:line="240" w:lineRule="auto"/>
+        <w:rPr>
+          <w:rFonts w:cs="Consolas"/>
+        </w:rPr>
+      </w:pPr>
+      <w:r>
+        <w:rPr>
+          <w:rFonts w:cs="Consolas"/>
+        </w:rPr>
+        <w:t>A call to pushBlack(u) simulates an addition of 3</w:t>
       </w:r>
       <w:r>
         <w:rPr>
@@ -1323,24 +1055,8 @@
         <w:rPr>
           <w:rFonts w:cs="Consolas"/>
         </w:rPr>
-        <w:t xml:space="preserve"> nodes to a 2-4 parent node, and a call to </w:t>
-      </w:r>
-      <w:proofErr w:type="spellStart"/>
-      <w:r>
-        <w:rPr>
-          <w:rFonts w:cs="Consolas"/>
-        </w:rPr>
-        <w:t>pullBlack</w:t>
-      </w:r>
-      <w:proofErr w:type="spellEnd"/>
-      <w:r>
-        <w:rPr>
-          <w:rFonts w:cs="Consolas"/>
-        </w:rPr>
-        <w:t xml:space="preserve">(u) simulates their removal (since red nodes signify its children should be included with the red parent). </w:t>
-      </w:r>
-      <w:bookmarkStart w:id="0" w:name="_GoBack"/>
-      <w:bookmarkEnd w:id="0"/>
+        <w:t xml:space="preserve"> nodes to a 2-4 parent node, and a call to pullBlack(u) simulates their removal (since red nodes signify its children should be included with the red parent). </w:t>
+      </w:r>
     </w:p>
     <w:p/>
     <w:sectPr>

</xml_diff>